<commit_message>
Avanzando con la pantalla carga de propiedad
</commit_message>
<xml_diff>
--- a/DudasSugerencias.docx
+++ b/DudasSugerencias.docx
@@ -17,9 +17,1211 @@
     <w:p>
       <w:pPr>
         <w:pStyle w:val="Prrafodelista"/>
-      </w:pPr>
+        <w:numPr>
+          <w:ilvl w:val="0"/>
+          <w:numId w:val="1"/>
+        </w:numPr>
+      </w:pPr>
+      <w:r>
+        <w:t xml:space="preserve">Hagamos los combos box con la opción &lt;Seleccione un </w:t>
+      </w:r>
+      <w:proofErr w:type="spellStart"/>
+      <w:r>
+        <w:t>Item</w:t>
+      </w:r>
+      <w:proofErr w:type="spellEnd"/>
+      <w:r>
+        <w:t xml:space="preserve"> de la Lista&gt; pero que no lo cargue en la base de datos simplemente en el combo, en  el caso que el combo sea de filtro que la descripción sea &lt;Todos los </w:t>
+      </w:r>
+      <w:proofErr w:type="spellStart"/>
+      <w:r>
+        <w:t>Items</w:t>
+      </w:r>
+      <w:proofErr w:type="spellEnd"/>
+      <w:r>
+        <w:t>&gt;.</w:t>
+      </w:r>
+    </w:p>
+    <w:p>
+      <w:pPr>
+        <w:pStyle w:val="Prrafodelista"/>
+      </w:pPr>
+      <w:r>
+        <w:t>¿Cómo hacer esto? Fijarse en ABM Propiedad…</w:t>
+      </w:r>
+    </w:p>
+    <w:p>
+      <w:pPr>
+        <w:autoSpaceDE w:val="0"/>
+        <w:autoSpaceDN w:val="0"/>
+        <w:adjustRightInd w:val="0"/>
+        <w:spacing w:after="0" w:line="240" w:lineRule="auto"/>
+        <w:rPr>
+          <w:rFonts w:ascii="Consolas" w:hAnsi="Consolas" w:cs="Consolas"/>
+          <w:sz w:val="19"/>
+          <w:szCs w:val="19"/>
+        </w:rPr>
+      </w:pPr>
+      <w:r>
+        <w:t xml:space="preserve">Primero se hace una carga de lista de objetos en la clase mapeo, por ejemplo </w:t>
+      </w:r>
+      <w:proofErr w:type="spellStart"/>
+      <w:r>
+        <w:rPr>
+          <w:rFonts w:ascii="Consolas" w:hAnsi="Consolas" w:cs="Consolas"/>
+          <w:color w:val="0000FF"/>
+          <w:sz w:val="19"/>
+          <w:szCs w:val="19"/>
+        </w:rPr>
+        <w:t>public</w:t>
+      </w:r>
+      <w:proofErr w:type="spellEnd"/>
+      <w:r>
+        <w:rPr>
+          <w:rFonts w:ascii="Consolas" w:hAnsi="Consolas" w:cs="Consolas"/>
+          <w:sz w:val="19"/>
+          <w:szCs w:val="19"/>
+        </w:rPr>
+        <w:t xml:space="preserve"> </w:t>
+      </w:r>
+      <w:proofErr w:type="spellStart"/>
+      <w:r>
+        <w:rPr>
+          <w:rFonts w:ascii="Consolas" w:hAnsi="Consolas" w:cs="Consolas"/>
+          <w:color w:val="2B91AF"/>
+          <w:sz w:val="19"/>
+          <w:szCs w:val="19"/>
+        </w:rPr>
+        <w:t>List</w:t>
+      </w:r>
+      <w:proofErr w:type="spellEnd"/>
+      <w:r>
+        <w:rPr>
+          <w:rFonts w:ascii="Consolas" w:hAnsi="Consolas" w:cs="Consolas"/>
+          <w:sz w:val="19"/>
+          <w:szCs w:val="19"/>
+        </w:rPr>
+        <w:t>&lt;</w:t>
+      </w:r>
+      <w:proofErr w:type="spellStart"/>
+      <w:r>
+        <w:rPr>
+          <w:rFonts w:ascii="Consolas" w:hAnsi="Consolas" w:cs="Consolas"/>
+          <w:color w:val="2B91AF"/>
+          <w:sz w:val="19"/>
+          <w:szCs w:val="19"/>
+        </w:rPr>
+        <w:t>TipoPropiedad</w:t>
+      </w:r>
+      <w:proofErr w:type="spellEnd"/>
+      <w:r>
+        <w:rPr>
+          <w:rFonts w:ascii="Consolas" w:hAnsi="Consolas" w:cs="Consolas"/>
+          <w:sz w:val="19"/>
+          <w:szCs w:val="19"/>
+        </w:rPr>
+        <w:t xml:space="preserve">&gt; </w:t>
+      </w:r>
+      <w:proofErr w:type="spellStart"/>
+      <w:r>
+        <w:rPr>
+          <w:rFonts w:ascii="Consolas" w:hAnsi="Consolas" w:cs="Consolas"/>
+          <w:sz w:val="19"/>
+          <w:szCs w:val="19"/>
+        </w:rPr>
+        <w:t>cargar_lista_</w:t>
+      </w:r>
+      <w:proofErr w:type="gramStart"/>
+      <w:r>
+        <w:rPr>
+          <w:rFonts w:ascii="Consolas" w:hAnsi="Consolas" w:cs="Consolas"/>
+          <w:sz w:val="19"/>
+          <w:szCs w:val="19"/>
+        </w:rPr>
+        <w:t>TiposPropiedad</w:t>
+      </w:r>
+      <w:proofErr w:type="spellEnd"/>
+      <w:r>
+        <w:rPr>
+          <w:rFonts w:ascii="Consolas" w:hAnsi="Consolas" w:cs="Consolas"/>
+          <w:sz w:val="19"/>
+          <w:szCs w:val="19"/>
+        </w:rPr>
+        <w:t>()</w:t>
+      </w:r>
+      <w:proofErr w:type="gramEnd"/>
+    </w:p>
+    <w:p>
+      <w:pPr>
+        <w:autoSpaceDE w:val="0"/>
+        <w:autoSpaceDN w:val="0"/>
+        <w:adjustRightInd w:val="0"/>
+        <w:spacing w:after="0" w:line="240" w:lineRule="auto"/>
+        <w:rPr>
+          <w:rFonts w:ascii="Consolas" w:hAnsi="Consolas" w:cs="Consolas"/>
+          <w:sz w:val="19"/>
+          <w:szCs w:val="19"/>
+        </w:rPr>
+      </w:pPr>
+    </w:p>
+    <w:p>
+      <w:pPr>
+        <w:autoSpaceDE w:val="0"/>
+        <w:autoSpaceDN w:val="0"/>
+        <w:adjustRightInd w:val="0"/>
+        <w:spacing w:after="0" w:line="240" w:lineRule="auto"/>
+        <w:rPr>
+          <w:rFonts w:ascii="Consolas" w:hAnsi="Consolas" w:cs="Consolas"/>
+          <w:sz w:val="19"/>
+          <w:szCs w:val="19"/>
+        </w:rPr>
+      </w:pPr>
+      <w:r>
+        <w:rPr>
+          <w:rFonts w:ascii="Consolas" w:hAnsi="Consolas" w:cs="Consolas"/>
+          <w:sz w:val="19"/>
+          <w:szCs w:val="19"/>
+        </w:rPr>
+        <w:t>Después en la Interfaz (en el ejemplo ABM Propiedad) hacer los siguientes métodos</w:t>
+      </w:r>
+    </w:p>
+    <w:p>
+      <w:pPr>
+        <w:autoSpaceDE w:val="0"/>
+        <w:autoSpaceDN w:val="0"/>
+        <w:adjustRightInd w:val="0"/>
+        <w:spacing w:after="0" w:line="240" w:lineRule="auto"/>
+        <w:rPr>
+          <w:rFonts w:ascii="Consolas" w:hAnsi="Consolas" w:cs="Consolas"/>
+          <w:sz w:val="19"/>
+          <w:szCs w:val="19"/>
+        </w:rPr>
+      </w:pPr>
+    </w:p>
+    <w:p>
+      <w:pPr>
+        <w:autoSpaceDE w:val="0"/>
+        <w:autoSpaceDN w:val="0"/>
+        <w:adjustRightInd w:val="0"/>
+        <w:spacing w:after="0" w:line="240" w:lineRule="auto"/>
+        <w:rPr>
+          <w:rFonts w:ascii="Consolas" w:hAnsi="Consolas" w:cs="Consolas"/>
+          <w:sz w:val="19"/>
+          <w:szCs w:val="19"/>
+        </w:rPr>
+      </w:pPr>
+      <w:proofErr w:type="spellStart"/>
+      <w:proofErr w:type="gramStart"/>
+      <w:r>
+        <w:rPr>
+          <w:rFonts w:ascii="Consolas" w:hAnsi="Consolas" w:cs="Consolas"/>
+          <w:color w:val="0000FF"/>
+          <w:sz w:val="19"/>
+          <w:szCs w:val="19"/>
+        </w:rPr>
+        <w:t>private</w:t>
+      </w:r>
+      <w:proofErr w:type="spellEnd"/>
+      <w:proofErr w:type="gramEnd"/>
+      <w:r>
+        <w:rPr>
+          <w:rFonts w:ascii="Consolas" w:hAnsi="Consolas" w:cs="Consolas"/>
+          <w:sz w:val="19"/>
+          <w:szCs w:val="19"/>
+        </w:rPr>
+        <w:t xml:space="preserve"> </w:t>
+      </w:r>
+      <w:proofErr w:type="spellStart"/>
+      <w:r>
+        <w:rPr>
+          <w:rFonts w:ascii="Consolas" w:hAnsi="Consolas" w:cs="Consolas"/>
+          <w:color w:val="2B91AF"/>
+          <w:sz w:val="19"/>
+          <w:szCs w:val="19"/>
+        </w:rPr>
+        <w:t>List</w:t>
+      </w:r>
+      <w:proofErr w:type="spellEnd"/>
+      <w:r>
+        <w:rPr>
+          <w:rFonts w:ascii="Consolas" w:hAnsi="Consolas" w:cs="Consolas"/>
+          <w:sz w:val="19"/>
+          <w:szCs w:val="19"/>
+        </w:rPr>
+        <w:t>&lt;</w:t>
+      </w:r>
+      <w:proofErr w:type="spellStart"/>
+      <w:r>
+        <w:rPr>
+          <w:rFonts w:ascii="Consolas" w:hAnsi="Consolas" w:cs="Consolas"/>
+          <w:color w:val="2B91AF"/>
+          <w:sz w:val="19"/>
+          <w:szCs w:val="19"/>
+        </w:rPr>
+        <w:t>TipoPropiedad</w:t>
+      </w:r>
+      <w:proofErr w:type="spellEnd"/>
+      <w:r>
+        <w:rPr>
+          <w:rFonts w:ascii="Consolas" w:hAnsi="Consolas" w:cs="Consolas"/>
+          <w:sz w:val="19"/>
+          <w:szCs w:val="19"/>
+        </w:rPr>
+        <w:t xml:space="preserve">&gt; </w:t>
+      </w:r>
+      <w:proofErr w:type="spellStart"/>
+      <w:r>
+        <w:rPr>
+          <w:rFonts w:ascii="Consolas" w:hAnsi="Consolas" w:cs="Consolas"/>
+          <w:sz w:val="19"/>
+          <w:szCs w:val="19"/>
+        </w:rPr>
+        <w:t>ObtenerListaItemOpcionalTP</w:t>
+      </w:r>
+      <w:proofErr w:type="spellEnd"/>
+      <w:r>
+        <w:rPr>
+          <w:rFonts w:ascii="Consolas" w:hAnsi="Consolas" w:cs="Consolas"/>
+          <w:sz w:val="19"/>
+          <w:szCs w:val="19"/>
+        </w:rPr>
+        <w:t>()</w:t>
+      </w:r>
+    </w:p>
+    <w:p>
+      <w:pPr>
+        <w:autoSpaceDE w:val="0"/>
+        <w:autoSpaceDN w:val="0"/>
+        <w:adjustRightInd w:val="0"/>
+        <w:spacing w:after="0" w:line="240" w:lineRule="auto"/>
+        <w:rPr>
+          <w:rFonts w:ascii="Consolas" w:hAnsi="Consolas" w:cs="Consolas"/>
+          <w:sz w:val="19"/>
+          <w:szCs w:val="19"/>
+        </w:rPr>
+      </w:pPr>
+      <w:r>
+        <w:rPr>
+          <w:rFonts w:ascii="Consolas" w:hAnsi="Consolas" w:cs="Consolas"/>
+          <w:sz w:val="19"/>
+          <w:szCs w:val="19"/>
+        </w:rPr>
+        <w:t xml:space="preserve">        {</w:t>
+      </w:r>
+    </w:p>
+    <w:p>
+      <w:pPr>
+        <w:autoSpaceDE w:val="0"/>
+        <w:autoSpaceDN w:val="0"/>
+        <w:adjustRightInd w:val="0"/>
+        <w:spacing w:after="0" w:line="240" w:lineRule="auto"/>
+        <w:rPr>
+          <w:rFonts w:ascii="Consolas" w:hAnsi="Consolas" w:cs="Consolas"/>
+          <w:sz w:val="19"/>
+          <w:szCs w:val="19"/>
+        </w:rPr>
+      </w:pPr>
+      <w:r>
+        <w:rPr>
+          <w:rFonts w:ascii="Consolas" w:hAnsi="Consolas" w:cs="Consolas"/>
+          <w:sz w:val="19"/>
+          <w:szCs w:val="19"/>
+        </w:rPr>
+        <w:t xml:space="preserve">            </w:t>
+      </w:r>
+      <w:proofErr w:type="spellStart"/>
+      <w:r>
+        <w:rPr>
+          <w:rFonts w:ascii="Consolas" w:hAnsi="Consolas" w:cs="Consolas"/>
+          <w:color w:val="2B91AF"/>
+          <w:sz w:val="19"/>
+          <w:szCs w:val="19"/>
+        </w:rPr>
+        <w:t>List</w:t>
+      </w:r>
+      <w:proofErr w:type="spellEnd"/>
+      <w:r>
+        <w:rPr>
+          <w:rFonts w:ascii="Consolas" w:hAnsi="Consolas" w:cs="Consolas"/>
+          <w:sz w:val="19"/>
+          <w:szCs w:val="19"/>
+        </w:rPr>
+        <w:t>&lt;</w:t>
+      </w:r>
+      <w:proofErr w:type="spellStart"/>
+      <w:r>
+        <w:rPr>
+          <w:rFonts w:ascii="Consolas" w:hAnsi="Consolas" w:cs="Consolas"/>
+          <w:color w:val="2B91AF"/>
+          <w:sz w:val="19"/>
+          <w:szCs w:val="19"/>
+        </w:rPr>
+        <w:t>TipoPropiedad</w:t>
+      </w:r>
+      <w:proofErr w:type="spellEnd"/>
+      <w:r>
+        <w:rPr>
+          <w:rFonts w:ascii="Consolas" w:hAnsi="Consolas" w:cs="Consolas"/>
+          <w:sz w:val="19"/>
+          <w:szCs w:val="19"/>
+        </w:rPr>
+        <w:t xml:space="preserve">&gt; </w:t>
+      </w:r>
+      <w:proofErr w:type="spellStart"/>
+      <w:r>
+        <w:rPr>
+          <w:rFonts w:ascii="Consolas" w:hAnsi="Consolas" w:cs="Consolas"/>
+          <w:sz w:val="19"/>
+          <w:szCs w:val="19"/>
+        </w:rPr>
+        <w:t>ltp</w:t>
+      </w:r>
+      <w:proofErr w:type="spellEnd"/>
+      <w:r>
+        <w:rPr>
+          <w:rFonts w:ascii="Consolas" w:hAnsi="Consolas" w:cs="Consolas"/>
+          <w:sz w:val="19"/>
+          <w:szCs w:val="19"/>
+        </w:rPr>
+        <w:t xml:space="preserve"> = </w:t>
+      </w:r>
+      <w:proofErr w:type="spellStart"/>
+      <w:proofErr w:type="gramStart"/>
+      <w:r>
+        <w:rPr>
+          <w:rFonts w:ascii="Consolas" w:hAnsi="Consolas" w:cs="Consolas"/>
+          <w:sz w:val="19"/>
+          <w:szCs w:val="19"/>
+        </w:rPr>
+        <w:t>ObtenerListaTipoProductos</w:t>
+      </w:r>
+      <w:proofErr w:type="spellEnd"/>
+      <w:r>
+        <w:rPr>
+          <w:rFonts w:ascii="Consolas" w:hAnsi="Consolas" w:cs="Consolas"/>
+          <w:sz w:val="19"/>
+          <w:szCs w:val="19"/>
+        </w:rPr>
+        <w:t>(</w:t>
+      </w:r>
+      <w:proofErr w:type="gramEnd"/>
+      <w:r>
+        <w:rPr>
+          <w:rFonts w:ascii="Consolas" w:hAnsi="Consolas" w:cs="Consolas"/>
+          <w:sz w:val="19"/>
+          <w:szCs w:val="19"/>
+        </w:rPr>
+        <w:t>);</w:t>
+      </w:r>
+    </w:p>
+    <w:p>
+      <w:pPr>
+        <w:autoSpaceDE w:val="0"/>
+        <w:autoSpaceDN w:val="0"/>
+        <w:adjustRightInd w:val="0"/>
+        <w:spacing w:after="0" w:line="240" w:lineRule="auto"/>
+        <w:rPr>
+          <w:rFonts w:ascii="Consolas" w:hAnsi="Consolas" w:cs="Consolas"/>
+          <w:sz w:val="19"/>
+          <w:szCs w:val="19"/>
+        </w:rPr>
+      </w:pPr>
+      <w:r>
+        <w:rPr>
+          <w:rFonts w:ascii="Consolas" w:hAnsi="Consolas" w:cs="Consolas"/>
+          <w:sz w:val="19"/>
+          <w:szCs w:val="19"/>
+        </w:rPr>
+        <w:t xml:space="preserve">            </w:t>
+      </w:r>
+      <w:proofErr w:type="spellStart"/>
+      <w:proofErr w:type="gramStart"/>
+      <w:r>
+        <w:rPr>
+          <w:rFonts w:ascii="Consolas" w:hAnsi="Consolas" w:cs="Consolas"/>
+          <w:sz w:val="19"/>
+          <w:szCs w:val="19"/>
+        </w:rPr>
+        <w:t>ltp.Insert</w:t>
+      </w:r>
+      <w:proofErr w:type="spellEnd"/>
+      <w:r>
+        <w:rPr>
+          <w:rFonts w:ascii="Consolas" w:hAnsi="Consolas" w:cs="Consolas"/>
+          <w:sz w:val="19"/>
+          <w:szCs w:val="19"/>
+        </w:rPr>
+        <w:t>(</w:t>
+      </w:r>
+      <w:proofErr w:type="gramEnd"/>
+      <w:r>
+        <w:rPr>
+          <w:rFonts w:ascii="Consolas" w:hAnsi="Consolas" w:cs="Consolas"/>
+          <w:sz w:val="19"/>
+          <w:szCs w:val="19"/>
+        </w:rPr>
+        <w:t xml:space="preserve">0, </w:t>
+      </w:r>
+      <w:r>
+        <w:rPr>
+          <w:rFonts w:ascii="Consolas" w:hAnsi="Consolas" w:cs="Consolas"/>
+          <w:color w:val="0000FF"/>
+          <w:sz w:val="19"/>
+          <w:szCs w:val="19"/>
+        </w:rPr>
+        <w:t>new</w:t>
+      </w:r>
+      <w:r>
+        <w:rPr>
+          <w:rFonts w:ascii="Consolas" w:hAnsi="Consolas" w:cs="Consolas"/>
+          <w:sz w:val="19"/>
+          <w:szCs w:val="19"/>
+        </w:rPr>
+        <w:t xml:space="preserve"> </w:t>
+      </w:r>
+      <w:proofErr w:type="spellStart"/>
+      <w:r>
+        <w:rPr>
+          <w:rFonts w:ascii="Consolas" w:hAnsi="Consolas" w:cs="Consolas"/>
+          <w:color w:val="2B91AF"/>
+          <w:sz w:val="19"/>
+          <w:szCs w:val="19"/>
+        </w:rPr>
+        <w:t>TipoPropiedad</w:t>
+      </w:r>
+      <w:proofErr w:type="spellEnd"/>
+      <w:r>
+        <w:rPr>
+          <w:rFonts w:ascii="Consolas" w:hAnsi="Consolas" w:cs="Consolas"/>
+          <w:sz w:val="19"/>
+          <w:szCs w:val="19"/>
+        </w:rPr>
+        <w:t xml:space="preserve">() { </w:t>
+      </w:r>
+      <w:proofErr w:type="spellStart"/>
+      <w:r>
+        <w:rPr>
+          <w:rFonts w:ascii="Consolas" w:hAnsi="Consolas" w:cs="Consolas"/>
+          <w:sz w:val="19"/>
+          <w:szCs w:val="19"/>
+        </w:rPr>
+        <w:t>Id_tipoPropiedad</w:t>
+      </w:r>
+      <w:proofErr w:type="spellEnd"/>
+      <w:r>
+        <w:rPr>
+          <w:rFonts w:ascii="Consolas" w:hAnsi="Consolas" w:cs="Consolas"/>
+          <w:sz w:val="19"/>
+          <w:szCs w:val="19"/>
+        </w:rPr>
+        <w:t xml:space="preserve"> = 0, Nombre = </w:t>
+      </w:r>
+      <w:r>
+        <w:rPr>
+          <w:rFonts w:ascii="Consolas" w:hAnsi="Consolas" w:cs="Consolas"/>
+          <w:color w:val="A31515"/>
+          <w:sz w:val="19"/>
+          <w:szCs w:val="19"/>
+        </w:rPr>
+        <w:t xml:space="preserve">"&lt;Seleccione un </w:t>
+      </w:r>
+      <w:proofErr w:type="spellStart"/>
+      <w:r>
+        <w:rPr>
+          <w:rFonts w:ascii="Consolas" w:hAnsi="Consolas" w:cs="Consolas"/>
+          <w:color w:val="A31515"/>
+          <w:sz w:val="19"/>
+          <w:szCs w:val="19"/>
+        </w:rPr>
+        <w:t>Item</w:t>
+      </w:r>
+      <w:proofErr w:type="spellEnd"/>
+      <w:r>
+        <w:rPr>
+          <w:rFonts w:ascii="Consolas" w:hAnsi="Consolas" w:cs="Consolas"/>
+          <w:color w:val="A31515"/>
+          <w:sz w:val="19"/>
+          <w:szCs w:val="19"/>
+        </w:rPr>
+        <w:t xml:space="preserve"> de la Lista&gt;"</w:t>
+      </w:r>
+      <w:r>
+        <w:rPr>
+          <w:rFonts w:ascii="Consolas" w:hAnsi="Consolas" w:cs="Consolas"/>
+          <w:sz w:val="19"/>
+          <w:szCs w:val="19"/>
+        </w:rPr>
+        <w:t xml:space="preserve">, </w:t>
+      </w:r>
+      <w:proofErr w:type="spellStart"/>
+      <w:r>
+        <w:rPr>
+          <w:rFonts w:ascii="Consolas" w:hAnsi="Consolas" w:cs="Consolas"/>
+          <w:sz w:val="19"/>
+          <w:szCs w:val="19"/>
+        </w:rPr>
+        <w:t>Descripcion</w:t>
+      </w:r>
+      <w:proofErr w:type="spellEnd"/>
+      <w:r>
+        <w:rPr>
+          <w:rFonts w:ascii="Consolas" w:hAnsi="Consolas" w:cs="Consolas"/>
+          <w:sz w:val="19"/>
+          <w:szCs w:val="19"/>
+        </w:rPr>
+        <w:t xml:space="preserve"> = </w:t>
+      </w:r>
+      <w:r>
+        <w:rPr>
+          <w:rFonts w:ascii="Consolas" w:hAnsi="Consolas" w:cs="Consolas"/>
+          <w:color w:val="A31515"/>
+          <w:sz w:val="19"/>
+          <w:szCs w:val="19"/>
+        </w:rPr>
+        <w:t>""</w:t>
+      </w:r>
+      <w:r>
+        <w:rPr>
+          <w:rFonts w:ascii="Consolas" w:hAnsi="Consolas" w:cs="Consolas"/>
+          <w:sz w:val="19"/>
+          <w:szCs w:val="19"/>
+        </w:rPr>
+        <w:t xml:space="preserve"> });</w:t>
+      </w:r>
+    </w:p>
+    <w:p>
+      <w:pPr>
+        <w:autoSpaceDE w:val="0"/>
+        <w:autoSpaceDN w:val="0"/>
+        <w:adjustRightInd w:val="0"/>
+        <w:spacing w:after="0" w:line="240" w:lineRule="auto"/>
+        <w:rPr>
+          <w:rFonts w:ascii="Consolas" w:hAnsi="Consolas" w:cs="Consolas"/>
+          <w:sz w:val="19"/>
+          <w:szCs w:val="19"/>
+        </w:rPr>
+      </w:pPr>
+      <w:r>
+        <w:rPr>
+          <w:rFonts w:ascii="Consolas" w:hAnsi="Consolas" w:cs="Consolas"/>
+          <w:sz w:val="19"/>
+          <w:szCs w:val="19"/>
+        </w:rPr>
+        <w:t xml:space="preserve">            </w:t>
+      </w:r>
+      <w:proofErr w:type="spellStart"/>
+      <w:proofErr w:type="gramStart"/>
+      <w:r>
+        <w:rPr>
+          <w:rFonts w:ascii="Consolas" w:hAnsi="Consolas" w:cs="Consolas"/>
+          <w:color w:val="0000FF"/>
+          <w:sz w:val="19"/>
+          <w:szCs w:val="19"/>
+        </w:rPr>
+        <w:t>return</w:t>
+      </w:r>
+      <w:proofErr w:type="spellEnd"/>
+      <w:proofErr w:type="gramEnd"/>
+      <w:r>
+        <w:rPr>
+          <w:rFonts w:ascii="Consolas" w:hAnsi="Consolas" w:cs="Consolas"/>
+          <w:sz w:val="19"/>
+          <w:szCs w:val="19"/>
+        </w:rPr>
+        <w:t xml:space="preserve"> </w:t>
+      </w:r>
+      <w:proofErr w:type="spellStart"/>
+      <w:r>
+        <w:rPr>
+          <w:rFonts w:ascii="Consolas" w:hAnsi="Consolas" w:cs="Consolas"/>
+          <w:sz w:val="19"/>
+          <w:szCs w:val="19"/>
+        </w:rPr>
+        <w:t>ltp</w:t>
+      </w:r>
+      <w:proofErr w:type="spellEnd"/>
+      <w:r>
+        <w:rPr>
+          <w:rFonts w:ascii="Consolas" w:hAnsi="Consolas" w:cs="Consolas"/>
+          <w:sz w:val="19"/>
+          <w:szCs w:val="19"/>
+        </w:rPr>
+        <w:t>;</w:t>
+      </w:r>
+    </w:p>
+    <w:p>
+      <w:pPr>
+        <w:autoSpaceDE w:val="0"/>
+        <w:autoSpaceDN w:val="0"/>
+        <w:adjustRightInd w:val="0"/>
+        <w:spacing w:after="0" w:line="240" w:lineRule="auto"/>
+        <w:rPr>
+          <w:rFonts w:ascii="Consolas" w:hAnsi="Consolas" w:cs="Consolas"/>
+          <w:sz w:val="19"/>
+          <w:szCs w:val="19"/>
+        </w:rPr>
+      </w:pPr>
+      <w:r>
+        <w:rPr>
+          <w:rFonts w:ascii="Consolas" w:hAnsi="Consolas" w:cs="Consolas"/>
+          <w:sz w:val="19"/>
+          <w:szCs w:val="19"/>
+        </w:rPr>
+        <w:t xml:space="preserve">        }</w:t>
+      </w:r>
+    </w:p>
+    <w:p>
+      <w:pPr>
+        <w:autoSpaceDE w:val="0"/>
+        <w:autoSpaceDN w:val="0"/>
+        <w:adjustRightInd w:val="0"/>
+        <w:spacing w:after="0" w:line="240" w:lineRule="auto"/>
+        <w:rPr>
+          <w:rFonts w:ascii="Consolas" w:hAnsi="Consolas" w:cs="Consolas"/>
+          <w:sz w:val="19"/>
+          <w:szCs w:val="19"/>
+        </w:rPr>
+      </w:pPr>
+    </w:p>
+    <w:p>
+      <w:pPr>
+        <w:autoSpaceDE w:val="0"/>
+        <w:autoSpaceDN w:val="0"/>
+        <w:adjustRightInd w:val="0"/>
+        <w:spacing w:after="0" w:line="240" w:lineRule="auto"/>
+        <w:rPr>
+          <w:rFonts w:ascii="Consolas" w:hAnsi="Consolas" w:cs="Consolas"/>
+          <w:sz w:val="19"/>
+          <w:szCs w:val="19"/>
+        </w:rPr>
+      </w:pPr>
+    </w:p>
+    <w:p>
+      <w:pPr>
+        <w:autoSpaceDE w:val="0"/>
+        <w:autoSpaceDN w:val="0"/>
+        <w:adjustRightInd w:val="0"/>
+        <w:spacing w:after="0" w:line="240" w:lineRule="auto"/>
+        <w:rPr>
+          <w:rFonts w:ascii="Consolas" w:hAnsi="Consolas" w:cs="Consolas"/>
+          <w:sz w:val="19"/>
+          <w:szCs w:val="19"/>
+        </w:rPr>
+      </w:pPr>
+      <w:proofErr w:type="spellStart"/>
+      <w:proofErr w:type="gramStart"/>
+      <w:r>
+        <w:rPr>
+          <w:rFonts w:ascii="Consolas" w:hAnsi="Consolas" w:cs="Consolas"/>
+          <w:color w:val="0000FF"/>
+          <w:sz w:val="19"/>
+          <w:szCs w:val="19"/>
+        </w:rPr>
+        <w:t>private</w:t>
+      </w:r>
+      <w:proofErr w:type="spellEnd"/>
+      <w:proofErr w:type="gramEnd"/>
+      <w:r>
+        <w:rPr>
+          <w:rFonts w:ascii="Consolas" w:hAnsi="Consolas" w:cs="Consolas"/>
+          <w:sz w:val="19"/>
+          <w:szCs w:val="19"/>
+        </w:rPr>
+        <w:t xml:space="preserve"> </w:t>
+      </w:r>
+      <w:proofErr w:type="spellStart"/>
+      <w:r>
+        <w:rPr>
+          <w:rFonts w:ascii="Consolas" w:hAnsi="Consolas" w:cs="Consolas"/>
+          <w:color w:val="2B91AF"/>
+          <w:sz w:val="19"/>
+          <w:szCs w:val="19"/>
+        </w:rPr>
+        <w:t>List</w:t>
+      </w:r>
+      <w:proofErr w:type="spellEnd"/>
+      <w:r>
+        <w:rPr>
+          <w:rFonts w:ascii="Consolas" w:hAnsi="Consolas" w:cs="Consolas"/>
+          <w:sz w:val="19"/>
+          <w:szCs w:val="19"/>
+        </w:rPr>
+        <w:t>&lt;</w:t>
+      </w:r>
+      <w:proofErr w:type="spellStart"/>
+      <w:r>
+        <w:rPr>
+          <w:rFonts w:ascii="Consolas" w:hAnsi="Consolas" w:cs="Consolas"/>
+          <w:color w:val="2B91AF"/>
+          <w:sz w:val="19"/>
+          <w:szCs w:val="19"/>
+        </w:rPr>
+        <w:t>TipoPropiedad</w:t>
+      </w:r>
+      <w:proofErr w:type="spellEnd"/>
+      <w:r>
+        <w:rPr>
+          <w:rFonts w:ascii="Consolas" w:hAnsi="Consolas" w:cs="Consolas"/>
+          <w:sz w:val="19"/>
+          <w:szCs w:val="19"/>
+        </w:rPr>
+        <w:t xml:space="preserve">&gt; </w:t>
+      </w:r>
+      <w:proofErr w:type="spellStart"/>
+      <w:r>
+        <w:rPr>
+          <w:rFonts w:ascii="Consolas" w:hAnsi="Consolas" w:cs="Consolas"/>
+          <w:sz w:val="19"/>
+          <w:szCs w:val="19"/>
+        </w:rPr>
+        <w:t>ObtenerListaTipoProductos</w:t>
+      </w:r>
+      <w:proofErr w:type="spellEnd"/>
+      <w:r>
+        <w:rPr>
+          <w:rFonts w:ascii="Consolas" w:hAnsi="Consolas" w:cs="Consolas"/>
+          <w:sz w:val="19"/>
+          <w:szCs w:val="19"/>
+        </w:rPr>
+        <w:t>()</w:t>
+      </w:r>
+    </w:p>
+    <w:p>
+      <w:pPr>
+        <w:autoSpaceDE w:val="0"/>
+        <w:autoSpaceDN w:val="0"/>
+        <w:adjustRightInd w:val="0"/>
+        <w:spacing w:after="0" w:line="240" w:lineRule="auto"/>
+        <w:rPr>
+          <w:rFonts w:ascii="Consolas" w:hAnsi="Consolas" w:cs="Consolas"/>
+          <w:sz w:val="19"/>
+          <w:szCs w:val="19"/>
+        </w:rPr>
+      </w:pPr>
+      <w:r>
+        <w:rPr>
+          <w:rFonts w:ascii="Consolas" w:hAnsi="Consolas" w:cs="Consolas"/>
+          <w:sz w:val="19"/>
+          <w:szCs w:val="19"/>
+        </w:rPr>
+        <w:t xml:space="preserve">        {</w:t>
+      </w:r>
+    </w:p>
+    <w:p>
+      <w:pPr>
+        <w:autoSpaceDE w:val="0"/>
+        <w:autoSpaceDN w:val="0"/>
+        <w:adjustRightInd w:val="0"/>
+        <w:spacing w:after="0" w:line="240" w:lineRule="auto"/>
+        <w:rPr>
+          <w:rFonts w:ascii="Consolas" w:hAnsi="Consolas" w:cs="Consolas"/>
+          <w:sz w:val="19"/>
+          <w:szCs w:val="19"/>
+        </w:rPr>
+      </w:pPr>
+      <w:r>
+        <w:rPr>
+          <w:rFonts w:ascii="Consolas" w:hAnsi="Consolas" w:cs="Consolas"/>
+          <w:sz w:val="19"/>
+          <w:szCs w:val="19"/>
+        </w:rPr>
+        <w:t xml:space="preserve">            </w:t>
+      </w:r>
+      <w:proofErr w:type="spellStart"/>
+      <w:proofErr w:type="gramStart"/>
+      <w:r>
+        <w:rPr>
+          <w:rFonts w:ascii="Consolas" w:hAnsi="Consolas" w:cs="Consolas"/>
+          <w:color w:val="0000FF"/>
+          <w:sz w:val="19"/>
+          <w:szCs w:val="19"/>
+        </w:rPr>
+        <w:t>return</w:t>
+      </w:r>
+      <w:proofErr w:type="spellEnd"/>
+      <w:proofErr w:type="gramEnd"/>
+      <w:r>
+        <w:rPr>
+          <w:rFonts w:ascii="Consolas" w:hAnsi="Consolas" w:cs="Consolas"/>
+          <w:sz w:val="19"/>
+          <w:szCs w:val="19"/>
+        </w:rPr>
+        <w:t xml:space="preserve"> </w:t>
+      </w:r>
+      <w:proofErr w:type="spellStart"/>
+      <w:r>
+        <w:rPr>
+          <w:rFonts w:ascii="Consolas" w:hAnsi="Consolas" w:cs="Consolas"/>
+          <w:sz w:val="19"/>
+          <w:szCs w:val="19"/>
+        </w:rPr>
+        <w:t>mp.cargar_lista_TiposPropiedad</w:t>
+      </w:r>
+      <w:proofErr w:type="spellEnd"/>
+      <w:r>
+        <w:rPr>
+          <w:rFonts w:ascii="Consolas" w:hAnsi="Consolas" w:cs="Consolas"/>
+          <w:sz w:val="19"/>
+          <w:szCs w:val="19"/>
+        </w:rPr>
+        <w:t>();</w:t>
+      </w:r>
+    </w:p>
+    <w:p>
+      <w:pPr>
+        <w:autoSpaceDE w:val="0"/>
+        <w:autoSpaceDN w:val="0"/>
+        <w:adjustRightInd w:val="0"/>
+        <w:spacing w:after="0" w:line="240" w:lineRule="auto"/>
+        <w:rPr>
+          <w:rFonts w:ascii="Consolas" w:hAnsi="Consolas" w:cs="Consolas"/>
+          <w:sz w:val="19"/>
+          <w:szCs w:val="19"/>
+        </w:rPr>
+      </w:pPr>
+      <w:r>
+        <w:rPr>
+          <w:rFonts w:ascii="Consolas" w:hAnsi="Consolas" w:cs="Consolas"/>
+          <w:sz w:val="19"/>
+          <w:szCs w:val="19"/>
+        </w:rPr>
+        <w:t xml:space="preserve">        }</w:t>
+      </w:r>
+    </w:p>
+    <w:p>
+      <w:pPr>
+        <w:autoSpaceDE w:val="0"/>
+        <w:autoSpaceDN w:val="0"/>
+        <w:adjustRightInd w:val="0"/>
+        <w:spacing w:after="0" w:line="240" w:lineRule="auto"/>
+        <w:rPr>
+          <w:rFonts w:ascii="Consolas" w:hAnsi="Consolas" w:cs="Consolas"/>
+          <w:sz w:val="19"/>
+          <w:szCs w:val="19"/>
+        </w:rPr>
+      </w:pPr>
+    </w:p>
+    <w:p>
+      <w:pPr>
+        <w:pStyle w:val="Prrafodelista"/>
+      </w:pPr>
+      <w:r>
+        <w:t>Y por último en el load del AMB Propiedad hacer:</w:t>
+      </w:r>
+    </w:p>
+    <w:p>
+      <w:pPr>
+        <w:autoSpaceDE w:val="0"/>
+        <w:autoSpaceDN w:val="0"/>
+        <w:adjustRightInd w:val="0"/>
+        <w:spacing w:after="0" w:line="240" w:lineRule="auto"/>
+        <w:rPr>
+          <w:rFonts w:ascii="Consolas" w:hAnsi="Consolas" w:cs="Consolas"/>
+          <w:sz w:val="19"/>
+          <w:szCs w:val="19"/>
+        </w:rPr>
+      </w:pPr>
+      <w:r>
+        <w:rPr>
+          <w:rFonts w:ascii="Consolas" w:hAnsi="Consolas" w:cs="Consolas"/>
+          <w:color w:val="008000"/>
+          <w:sz w:val="19"/>
+          <w:szCs w:val="19"/>
+        </w:rPr>
+        <w:t xml:space="preserve">//Cargar combo </w:t>
+      </w:r>
+      <w:proofErr w:type="spellStart"/>
+      <w:r>
+        <w:rPr>
+          <w:rFonts w:ascii="Consolas" w:hAnsi="Consolas" w:cs="Consolas"/>
+          <w:color w:val="008000"/>
+          <w:sz w:val="19"/>
+          <w:szCs w:val="19"/>
+        </w:rPr>
+        <w:t>TipoPropiedad</w:t>
+      </w:r>
+      <w:proofErr w:type="spellEnd"/>
+    </w:p>
+    <w:p>
+      <w:pPr>
+        <w:autoSpaceDE w:val="0"/>
+        <w:autoSpaceDN w:val="0"/>
+        <w:adjustRightInd w:val="0"/>
+        <w:spacing w:after="0" w:line="240" w:lineRule="auto"/>
+        <w:rPr>
+          <w:rFonts w:ascii="Consolas" w:hAnsi="Consolas" w:cs="Consolas"/>
+          <w:sz w:val="19"/>
+          <w:szCs w:val="19"/>
+        </w:rPr>
+      </w:pPr>
+      <w:r>
+        <w:rPr>
+          <w:rFonts w:ascii="Consolas" w:hAnsi="Consolas" w:cs="Consolas"/>
+          <w:sz w:val="19"/>
+          <w:szCs w:val="19"/>
+        </w:rPr>
+        <w:t xml:space="preserve">            </w:t>
+      </w:r>
+      <w:proofErr w:type="spellStart"/>
+      <w:r>
+        <w:rPr>
+          <w:rFonts w:ascii="Consolas" w:hAnsi="Consolas" w:cs="Consolas"/>
+          <w:sz w:val="19"/>
+          <w:szCs w:val="19"/>
+        </w:rPr>
+        <w:t>cmbTipoPropiedad.DisplayMember</w:t>
+      </w:r>
+      <w:proofErr w:type="spellEnd"/>
+      <w:r>
+        <w:rPr>
+          <w:rFonts w:ascii="Consolas" w:hAnsi="Consolas" w:cs="Consolas"/>
+          <w:sz w:val="19"/>
+          <w:szCs w:val="19"/>
+        </w:rPr>
+        <w:t xml:space="preserve"> = </w:t>
+      </w:r>
+      <w:r>
+        <w:rPr>
+          <w:rFonts w:ascii="Consolas" w:hAnsi="Consolas" w:cs="Consolas"/>
+          <w:color w:val="A31515"/>
+          <w:sz w:val="19"/>
+          <w:szCs w:val="19"/>
+        </w:rPr>
+        <w:t>"Nombre"</w:t>
+      </w:r>
+      <w:r>
+        <w:rPr>
+          <w:rFonts w:ascii="Consolas" w:hAnsi="Consolas" w:cs="Consolas"/>
+          <w:sz w:val="19"/>
+          <w:szCs w:val="19"/>
+        </w:rPr>
+        <w:t>;</w:t>
+      </w:r>
+    </w:p>
+    <w:p>
+      <w:pPr>
+        <w:autoSpaceDE w:val="0"/>
+        <w:autoSpaceDN w:val="0"/>
+        <w:adjustRightInd w:val="0"/>
+        <w:spacing w:after="0" w:line="240" w:lineRule="auto"/>
+        <w:rPr>
+          <w:rFonts w:ascii="Consolas" w:hAnsi="Consolas" w:cs="Consolas"/>
+          <w:sz w:val="19"/>
+          <w:szCs w:val="19"/>
+        </w:rPr>
+      </w:pPr>
+      <w:r>
+        <w:rPr>
+          <w:rFonts w:ascii="Consolas" w:hAnsi="Consolas" w:cs="Consolas"/>
+          <w:sz w:val="19"/>
+          <w:szCs w:val="19"/>
+        </w:rPr>
+        <w:t xml:space="preserve">            </w:t>
+      </w:r>
+      <w:proofErr w:type="spellStart"/>
+      <w:r>
+        <w:rPr>
+          <w:rFonts w:ascii="Consolas" w:hAnsi="Consolas" w:cs="Consolas"/>
+          <w:sz w:val="19"/>
+          <w:szCs w:val="19"/>
+        </w:rPr>
+        <w:t>cmbTipoPropiedad.ValueMember</w:t>
+      </w:r>
+      <w:proofErr w:type="spellEnd"/>
+      <w:r>
+        <w:rPr>
+          <w:rFonts w:ascii="Consolas" w:hAnsi="Consolas" w:cs="Consolas"/>
+          <w:sz w:val="19"/>
+          <w:szCs w:val="19"/>
+        </w:rPr>
+        <w:t xml:space="preserve"> = </w:t>
+      </w:r>
+      <w:r>
+        <w:rPr>
+          <w:rFonts w:ascii="Consolas" w:hAnsi="Consolas" w:cs="Consolas"/>
+          <w:color w:val="A31515"/>
+          <w:sz w:val="19"/>
+          <w:szCs w:val="19"/>
+        </w:rPr>
+        <w:t>"</w:t>
+      </w:r>
+      <w:proofErr w:type="spellStart"/>
+      <w:r>
+        <w:rPr>
+          <w:rFonts w:ascii="Consolas" w:hAnsi="Consolas" w:cs="Consolas"/>
+          <w:color w:val="A31515"/>
+          <w:sz w:val="19"/>
+          <w:szCs w:val="19"/>
+        </w:rPr>
+        <w:t>Id_tipoPropiedad</w:t>
+      </w:r>
+      <w:proofErr w:type="spellEnd"/>
+      <w:r>
+        <w:rPr>
+          <w:rFonts w:ascii="Consolas" w:hAnsi="Consolas" w:cs="Consolas"/>
+          <w:color w:val="A31515"/>
+          <w:sz w:val="19"/>
+          <w:szCs w:val="19"/>
+        </w:rPr>
+        <w:t>"</w:t>
+      </w:r>
+      <w:r>
+        <w:rPr>
+          <w:rFonts w:ascii="Consolas" w:hAnsi="Consolas" w:cs="Consolas"/>
+          <w:sz w:val="19"/>
+          <w:szCs w:val="19"/>
+        </w:rPr>
+        <w:t>;</w:t>
+      </w:r>
+    </w:p>
+    <w:p>
+      <w:pPr>
+        <w:autoSpaceDE w:val="0"/>
+        <w:autoSpaceDN w:val="0"/>
+        <w:adjustRightInd w:val="0"/>
+        <w:spacing w:after="0" w:line="240" w:lineRule="auto"/>
+        <w:rPr>
+          <w:rFonts w:ascii="Consolas" w:hAnsi="Consolas" w:cs="Consolas"/>
+          <w:sz w:val="19"/>
+          <w:szCs w:val="19"/>
+        </w:rPr>
+      </w:pPr>
+      <w:r>
+        <w:rPr>
+          <w:rFonts w:ascii="Consolas" w:hAnsi="Consolas" w:cs="Consolas"/>
+          <w:sz w:val="19"/>
+          <w:szCs w:val="19"/>
+        </w:rPr>
+        <w:t xml:space="preserve">            </w:t>
+      </w:r>
+      <w:proofErr w:type="spellStart"/>
+      <w:r>
+        <w:rPr>
+          <w:rFonts w:ascii="Consolas" w:hAnsi="Consolas" w:cs="Consolas"/>
+          <w:sz w:val="19"/>
+          <w:szCs w:val="19"/>
+        </w:rPr>
+        <w:t>cmbTipoPropiedad.DataSource</w:t>
+      </w:r>
+      <w:proofErr w:type="spellEnd"/>
+      <w:r>
+        <w:rPr>
+          <w:rFonts w:ascii="Consolas" w:hAnsi="Consolas" w:cs="Consolas"/>
+          <w:sz w:val="19"/>
+          <w:szCs w:val="19"/>
+        </w:rPr>
+        <w:t xml:space="preserve"> = </w:t>
+      </w:r>
+      <w:proofErr w:type="spellStart"/>
+      <w:proofErr w:type="gramStart"/>
+      <w:r>
+        <w:rPr>
+          <w:rFonts w:ascii="Consolas" w:hAnsi="Consolas" w:cs="Consolas"/>
+          <w:sz w:val="19"/>
+          <w:szCs w:val="19"/>
+        </w:rPr>
+        <w:t>ObtenerListaItemOpcionalTP</w:t>
+      </w:r>
+      <w:proofErr w:type="spellEnd"/>
+      <w:r>
+        <w:rPr>
+          <w:rFonts w:ascii="Consolas" w:hAnsi="Consolas" w:cs="Consolas"/>
+          <w:sz w:val="19"/>
+          <w:szCs w:val="19"/>
+        </w:rPr>
+        <w:t>(</w:t>
+      </w:r>
+      <w:proofErr w:type="gramEnd"/>
+      <w:r>
+        <w:rPr>
+          <w:rFonts w:ascii="Consolas" w:hAnsi="Consolas" w:cs="Consolas"/>
+          <w:sz w:val="19"/>
+          <w:szCs w:val="19"/>
+        </w:rPr>
+        <w:t>);</w:t>
+      </w:r>
+    </w:p>
+    <w:p>
+      <w:pPr>
+        <w:autoSpaceDE w:val="0"/>
+        <w:autoSpaceDN w:val="0"/>
+        <w:adjustRightInd w:val="0"/>
+        <w:spacing w:after="0" w:line="240" w:lineRule="auto"/>
+        <w:rPr>
+          <w:rFonts w:ascii="Consolas" w:hAnsi="Consolas" w:cs="Consolas"/>
+          <w:sz w:val="19"/>
+          <w:szCs w:val="19"/>
+        </w:rPr>
+      </w:pPr>
+    </w:p>
+    <w:p>
+      <w:pPr>
+        <w:autoSpaceDE w:val="0"/>
+        <w:autoSpaceDN w:val="0"/>
+        <w:adjustRightInd w:val="0"/>
+        <w:spacing w:after="0" w:line="240" w:lineRule="auto"/>
+        <w:rPr>
+          <w:rFonts w:ascii="Consolas" w:hAnsi="Consolas" w:cs="Consolas"/>
+          <w:sz w:val="19"/>
+          <w:szCs w:val="19"/>
+        </w:rPr>
+      </w:pPr>
+      <w:r>
+        <w:rPr>
+          <w:rFonts w:ascii="Consolas" w:hAnsi="Consolas" w:cs="Consolas"/>
+          <w:sz w:val="19"/>
+          <w:szCs w:val="19"/>
+        </w:rPr>
+        <w:t xml:space="preserve">De esta forma agrega la opción en el combo de &lt;seleccione un </w:t>
+      </w:r>
+      <w:proofErr w:type="spellStart"/>
+      <w:r>
+        <w:rPr>
+          <w:rFonts w:ascii="Consolas" w:hAnsi="Consolas" w:cs="Consolas"/>
+          <w:sz w:val="19"/>
+          <w:szCs w:val="19"/>
+        </w:rPr>
+        <w:t>Item</w:t>
+      </w:r>
+      <w:proofErr w:type="spellEnd"/>
+      <w:r>
+        <w:rPr>
+          <w:rFonts w:ascii="Consolas" w:hAnsi="Consolas" w:cs="Consolas"/>
+          <w:sz w:val="19"/>
+          <w:szCs w:val="19"/>
+        </w:rPr>
+        <w:t xml:space="preserve"> de la Lista&gt; o &lt;Todos los </w:t>
+      </w:r>
+      <w:proofErr w:type="spellStart"/>
+      <w:r>
+        <w:rPr>
+          <w:rFonts w:ascii="Consolas" w:hAnsi="Consolas" w:cs="Consolas"/>
+          <w:sz w:val="19"/>
+          <w:szCs w:val="19"/>
+        </w:rPr>
+        <w:t>Items</w:t>
+      </w:r>
+      <w:proofErr w:type="spellEnd"/>
+      <w:r>
+        <w:rPr>
+          <w:rFonts w:ascii="Consolas" w:hAnsi="Consolas" w:cs="Consolas"/>
+          <w:sz w:val="19"/>
+          <w:szCs w:val="19"/>
+        </w:rPr>
+        <w:t>&gt; cuándo es de filtrado en la lista en la posición cero, sin agregarlo en la base de datos.</w:t>
+      </w:r>
       <w:bookmarkStart w:id="0" w:name="_GoBack"/>
       <w:bookmarkEnd w:id="0"/>
+    </w:p>
+    <w:p>
+      <w:pPr>
+        <w:pStyle w:val="Prrafodelista"/>
+      </w:pPr>
+    </w:p>
+    <w:p>
+      <w:pPr>
+        <w:pStyle w:val="Prrafodelista"/>
+      </w:pPr>
     </w:p>
     <w:sectPr>
       <w:pgSz w:w="12240" w:h="15840"/>
@@ -34,6 +1236,118 @@
 <file path=word/numbering.xml><?xml version="1.0" encoding="utf-8"?>
 <w:numbering xmlns:wpc="http://schemas.microsoft.com/office/word/2010/wordprocessingCanvas" xmlns:mc="http://schemas.openxmlformats.org/markup-compatibility/2006" xmlns:o="urn:schemas-microsoft-com:office:office" xmlns:r="http://schemas.openxmlformats.org/officeDocument/2006/relationships" xmlns:m="http://schemas.openxmlformats.org/officeDocument/2006/math" xmlns:v="urn:schemas-microsoft-com:vml" xmlns:wp14="http://schemas.microsoft.com/office/word/2010/wordprocessingDrawing" xmlns:wp="http://schemas.openxmlformats.org/drawingml/2006/wordprocessingDrawing" xmlns:w10="urn:schemas-microsoft-com:office:word" xmlns:w="http://schemas.openxmlformats.org/wordprocessingml/2006/main" xmlns:w14="http://schemas.microsoft.com/office/word/2010/wordml" xmlns:wpg="http://schemas.microsoft.com/office/word/2010/wordprocessingGroup" xmlns:wpi="http://schemas.microsoft.com/office/word/2010/wordprocessingInk" xmlns:wne="http://schemas.microsoft.com/office/word/2006/wordml" xmlns:wps="http://schemas.microsoft.com/office/word/2010/wordprocessingShape" mc:Ignorable="w14 wp14">
   <w:abstractNum w:abstractNumId="0">
+    <w:nsid w:val="05717FF3"/>
+    <w:multiLevelType w:val="hybridMultilevel"/>
+    <w:tmpl w:val="07E647DA"/>
+    <w:lvl w:ilvl="0" w:tplc="4FE69044">
+      <w:numFmt w:val="bullet"/>
+      <w:lvlText w:val="-"/>
+      <w:lvlJc w:val="left"/>
+      <w:pPr>
+        <w:ind w:left="1065" w:hanging="360"/>
+      </w:pPr>
+      <w:rPr>
+        <w:rFonts w:ascii="Consolas" w:eastAsiaTheme="minorHAnsi" w:hAnsi="Consolas" w:cs="Consolas" w:hint="default"/>
+      </w:rPr>
+    </w:lvl>
+    <w:lvl w:ilvl="1" w:tplc="2C0A0003" w:tentative="1">
+      <w:start w:val="1"/>
+      <w:numFmt w:val="bullet"/>
+      <w:lvlText w:val="o"/>
+      <w:lvlJc w:val="left"/>
+      <w:pPr>
+        <w:ind w:left="1785" w:hanging="360"/>
+      </w:pPr>
+      <w:rPr>
+        <w:rFonts w:ascii="Courier New" w:hAnsi="Courier New" w:cs="Courier New" w:hint="default"/>
+      </w:rPr>
+    </w:lvl>
+    <w:lvl w:ilvl="2" w:tplc="2C0A0005" w:tentative="1">
+      <w:start w:val="1"/>
+      <w:numFmt w:val="bullet"/>
+      <w:lvlText w:val=""/>
+      <w:lvlJc w:val="left"/>
+      <w:pPr>
+        <w:ind w:left="2505" w:hanging="360"/>
+      </w:pPr>
+      <w:rPr>
+        <w:rFonts w:ascii="Wingdings" w:hAnsi="Wingdings" w:hint="default"/>
+      </w:rPr>
+    </w:lvl>
+    <w:lvl w:ilvl="3" w:tplc="2C0A0001" w:tentative="1">
+      <w:start w:val="1"/>
+      <w:numFmt w:val="bullet"/>
+      <w:lvlText w:val=""/>
+      <w:lvlJc w:val="left"/>
+      <w:pPr>
+        <w:ind w:left="3225" w:hanging="360"/>
+      </w:pPr>
+      <w:rPr>
+        <w:rFonts w:ascii="Symbol" w:hAnsi="Symbol" w:hint="default"/>
+      </w:rPr>
+    </w:lvl>
+    <w:lvl w:ilvl="4" w:tplc="2C0A0003" w:tentative="1">
+      <w:start w:val="1"/>
+      <w:numFmt w:val="bullet"/>
+      <w:lvlText w:val="o"/>
+      <w:lvlJc w:val="left"/>
+      <w:pPr>
+        <w:ind w:left="3945" w:hanging="360"/>
+      </w:pPr>
+      <w:rPr>
+        <w:rFonts w:ascii="Courier New" w:hAnsi="Courier New" w:cs="Courier New" w:hint="default"/>
+      </w:rPr>
+    </w:lvl>
+    <w:lvl w:ilvl="5" w:tplc="2C0A0005" w:tentative="1">
+      <w:start w:val="1"/>
+      <w:numFmt w:val="bullet"/>
+      <w:lvlText w:val=""/>
+      <w:lvlJc w:val="left"/>
+      <w:pPr>
+        <w:ind w:left="4665" w:hanging="360"/>
+      </w:pPr>
+      <w:rPr>
+        <w:rFonts w:ascii="Wingdings" w:hAnsi="Wingdings" w:hint="default"/>
+      </w:rPr>
+    </w:lvl>
+    <w:lvl w:ilvl="6" w:tplc="2C0A0001" w:tentative="1">
+      <w:start w:val="1"/>
+      <w:numFmt w:val="bullet"/>
+      <w:lvlText w:val=""/>
+      <w:lvlJc w:val="left"/>
+      <w:pPr>
+        <w:ind w:left="5385" w:hanging="360"/>
+      </w:pPr>
+      <w:rPr>
+        <w:rFonts w:ascii="Symbol" w:hAnsi="Symbol" w:hint="default"/>
+      </w:rPr>
+    </w:lvl>
+    <w:lvl w:ilvl="7" w:tplc="2C0A0003" w:tentative="1">
+      <w:start w:val="1"/>
+      <w:numFmt w:val="bullet"/>
+      <w:lvlText w:val="o"/>
+      <w:lvlJc w:val="left"/>
+      <w:pPr>
+        <w:ind w:left="6105" w:hanging="360"/>
+      </w:pPr>
+      <w:rPr>
+        <w:rFonts w:ascii="Courier New" w:hAnsi="Courier New" w:cs="Courier New" w:hint="default"/>
+      </w:rPr>
+    </w:lvl>
+    <w:lvl w:ilvl="8" w:tplc="2C0A0005" w:tentative="1">
+      <w:start w:val="1"/>
+      <w:numFmt w:val="bullet"/>
+      <w:lvlText w:val=""/>
+      <w:lvlJc w:val="left"/>
+      <w:pPr>
+        <w:ind w:left="6825" w:hanging="360"/>
+      </w:pPr>
+      <w:rPr>
+        <w:rFonts w:ascii="Wingdings" w:hAnsi="Wingdings" w:hint="default"/>
+      </w:rPr>
+    </w:lvl>
+  </w:abstractNum>
+  <w:abstractNum w:abstractNumId="1">
     <w:nsid w:val="12BB38EF"/>
     <w:multiLevelType w:val="hybridMultilevel"/>
     <w:tmpl w:val="BC548DAA"/>
@@ -147,6 +1461,9 @@
     </w:lvl>
   </w:abstractNum>
   <w:num w:numId="1">
+    <w:abstractNumId w:val="1"/>
+  </w:num>
+  <w:num w:numId="2">
     <w:abstractNumId w:val="0"/>
   </w:num>
 </w:numbering>

</xml_diff>

<commit_message>
Filtros andando en Consultar
Falla cuando limpia y cuando no encuentra resultados en la consulta...
</commit_message>
<xml_diff>
--- a/DudasSugerencias.docx
+++ b/DudasSugerencias.docx
@@ -911,323 +911,431 @@
       <w:r>
         <w:t>M</w:t>
       </w:r>
+      <w:r>
+        <w:t xml:space="preserve"> Propiedad hacer:</w:t>
+      </w:r>
+    </w:p>
+    <w:p>
+      <w:pPr>
+        <w:autoSpaceDE w:val="0"/>
+        <w:autoSpaceDN w:val="0"/>
+        <w:adjustRightInd w:val="0"/>
+        <w:spacing w:after="0" w:line="240" w:lineRule="auto"/>
+        <w:rPr>
+          <w:rFonts w:ascii="Consolas" w:hAnsi="Consolas" w:cs="Consolas"/>
+          <w:sz w:val="19"/>
+          <w:szCs w:val="19"/>
+        </w:rPr>
+      </w:pPr>
+      <w:r>
+        <w:rPr>
+          <w:rFonts w:ascii="Consolas" w:hAnsi="Consolas" w:cs="Consolas"/>
+          <w:color w:val="008000"/>
+          <w:sz w:val="19"/>
+          <w:szCs w:val="19"/>
+        </w:rPr>
+        <w:t xml:space="preserve">//Cargar combo </w:t>
+      </w:r>
+      <w:proofErr w:type="spellStart"/>
+      <w:r>
+        <w:rPr>
+          <w:rFonts w:ascii="Consolas" w:hAnsi="Consolas" w:cs="Consolas"/>
+          <w:color w:val="008000"/>
+          <w:sz w:val="19"/>
+          <w:szCs w:val="19"/>
+        </w:rPr>
+        <w:t>TipoPropiedad</w:t>
+      </w:r>
+      <w:proofErr w:type="spellEnd"/>
+    </w:p>
+    <w:p>
+      <w:pPr>
+        <w:autoSpaceDE w:val="0"/>
+        <w:autoSpaceDN w:val="0"/>
+        <w:adjustRightInd w:val="0"/>
+        <w:spacing w:after="0" w:line="240" w:lineRule="auto"/>
+        <w:rPr>
+          <w:rFonts w:ascii="Consolas" w:hAnsi="Consolas" w:cs="Consolas"/>
+          <w:sz w:val="19"/>
+          <w:szCs w:val="19"/>
+        </w:rPr>
+      </w:pPr>
+      <w:r>
+        <w:rPr>
+          <w:rFonts w:ascii="Consolas" w:hAnsi="Consolas" w:cs="Consolas"/>
+          <w:sz w:val="19"/>
+          <w:szCs w:val="19"/>
+        </w:rPr>
+        <w:t xml:space="preserve">            </w:t>
+      </w:r>
+      <w:proofErr w:type="spellStart"/>
+      <w:r>
+        <w:rPr>
+          <w:rFonts w:ascii="Consolas" w:hAnsi="Consolas" w:cs="Consolas"/>
+          <w:sz w:val="19"/>
+          <w:szCs w:val="19"/>
+        </w:rPr>
+        <w:t>cmbTipoPropiedad.DisplayMember</w:t>
+      </w:r>
+      <w:proofErr w:type="spellEnd"/>
+      <w:r>
+        <w:rPr>
+          <w:rFonts w:ascii="Consolas" w:hAnsi="Consolas" w:cs="Consolas"/>
+          <w:sz w:val="19"/>
+          <w:szCs w:val="19"/>
+        </w:rPr>
+        <w:t xml:space="preserve"> = </w:t>
+      </w:r>
+      <w:r>
+        <w:rPr>
+          <w:rFonts w:ascii="Consolas" w:hAnsi="Consolas" w:cs="Consolas"/>
+          <w:color w:val="A31515"/>
+          <w:sz w:val="19"/>
+          <w:szCs w:val="19"/>
+        </w:rPr>
+        <w:t>"Nombre"</w:t>
+      </w:r>
+      <w:r>
+        <w:rPr>
+          <w:rFonts w:ascii="Consolas" w:hAnsi="Consolas" w:cs="Consolas"/>
+          <w:sz w:val="19"/>
+          <w:szCs w:val="19"/>
+        </w:rPr>
+        <w:t>;</w:t>
+      </w:r>
+    </w:p>
+    <w:p>
+      <w:pPr>
+        <w:autoSpaceDE w:val="0"/>
+        <w:autoSpaceDN w:val="0"/>
+        <w:adjustRightInd w:val="0"/>
+        <w:spacing w:after="0" w:line="240" w:lineRule="auto"/>
+        <w:rPr>
+          <w:rFonts w:ascii="Consolas" w:hAnsi="Consolas" w:cs="Consolas"/>
+          <w:sz w:val="19"/>
+          <w:szCs w:val="19"/>
+        </w:rPr>
+      </w:pPr>
+      <w:r>
+        <w:rPr>
+          <w:rFonts w:ascii="Consolas" w:hAnsi="Consolas" w:cs="Consolas"/>
+          <w:sz w:val="19"/>
+          <w:szCs w:val="19"/>
+        </w:rPr>
+        <w:t xml:space="preserve">            </w:t>
+      </w:r>
+      <w:proofErr w:type="spellStart"/>
+      <w:r>
+        <w:rPr>
+          <w:rFonts w:ascii="Consolas" w:hAnsi="Consolas" w:cs="Consolas"/>
+          <w:sz w:val="19"/>
+          <w:szCs w:val="19"/>
+        </w:rPr>
+        <w:t>cmbTipoPropiedad.ValueMember</w:t>
+      </w:r>
+      <w:proofErr w:type="spellEnd"/>
+      <w:r>
+        <w:rPr>
+          <w:rFonts w:ascii="Consolas" w:hAnsi="Consolas" w:cs="Consolas"/>
+          <w:sz w:val="19"/>
+          <w:szCs w:val="19"/>
+        </w:rPr>
+        <w:t xml:space="preserve"> = </w:t>
+      </w:r>
+      <w:r>
+        <w:rPr>
+          <w:rFonts w:ascii="Consolas" w:hAnsi="Consolas" w:cs="Consolas"/>
+          <w:color w:val="A31515"/>
+          <w:sz w:val="19"/>
+          <w:szCs w:val="19"/>
+        </w:rPr>
+        <w:t>"</w:t>
+      </w:r>
+      <w:proofErr w:type="spellStart"/>
+      <w:r>
+        <w:rPr>
+          <w:rFonts w:ascii="Consolas" w:hAnsi="Consolas" w:cs="Consolas"/>
+          <w:color w:val="A31515"/>
+          <w:sz w:val="19"/>
+          <w:szCs w:val="19"/>
+        </w:rPr>
+        <w:t>Id_tipoPropiedad</w:t>
+      </w:r>
+      <w:proofErr w:type="spellEnd"/>
+      <w:r>
+        <w:rPr>
+          <w:rFonts w:ascii="Consolas" w:hAnsi="Consolas" w:cs="Consolas"/>
+          <w:color w:val="A31515"/>
+          <w:sz w:val="19"/>
+          <w:szCs w:val="19"/>
+        </w:rPr>
+        <w:t>"</w:t>
+      </w:r>
+      <w:r>
+        <w:rPr>
+          <w:rFonts w:ascii="Consolas" w:hAnsi="Consolas" w:cs="Consolas"/>
+          <w:sz w:val="19"/>
+          <w:szCs w:val="19"/>
+        </w:rPr>
+        <w:t>;</w:t>
+      </w:r>
+    </w:p>
+    <w:p>
+      <w:pPr>
+        <w:autoSpaceDE w:val="0"/>
+        <w:autoSpaceDN w:val="0"/>
+        <w:adjustRightInd w:val="0"/>
+        <w:spacing w:after="0" w:line="240" w:lineRule="auto"/>
+        <w:rPr>
+          <w:rFonts w:ascii="Consolas" w:hAnsi="Consolas" w:cs="Consolas"/>
+          <w:sz w:val="19"/>
+          <w:szCs w:val="19"/>
+        </w:rPr>
+      </w:pPr>
+      <w:r>
+        <w:rPr>
+          <w:rFonts w:ascii="Consolas" w:hAnsi="Consolas" w:cs="Consolas"/>
+          <w:sz w:val="19"/>
+          <w:szCs w:val="19"/>
+        </w:rPr>
+        <w:t xml:space="preserve">            </w:t>
+      </w:r>
+      <w:proofErr w:type="spellStart"/>
+      <w:r>
+        <w:rPr>
+          <w:rFonts w:ascii="Consolas" w:hAnsi="Consolas" w:cs="Consolas"/>
+          <w:sz w:val="19"/>
+          <w:szCs w:val="19"/>
+        </w:rPr>
+        <w:t>cmbTipoPropiedad.DataSource</w:t>
+      </w:r>
+      <w:proofErr w:type="spellEnd"/>
+      <w:r>
+        <w:rPr>
+          <w:rFonts w:ascii="Consolas" w:hAnsi="Consolas" w:cs="Consolas"/>
+          <w:sz w:val="19"/>
+          <w:szCs w:val="19"/>
+        </w:rPr>
+        <w:t xml:space="preserve"> = </w:t>
+      </w:r>
+      <w:proofErr w:type="spellStart"/>
+      <w:proofErr w:type="gramStart"/>
+      <w:r>
+        <w:rPr>
+          <w:rFonts w:ascii="Consolas" w:hAnsi="Consolas" w:cs="Consolas"/>
+          <w:sz w:val="19"/>
+          <w:szCs w:val="19"/>
+        </w:rPr>
+        <w:t>ObtenerListaItemOpcionalTP</w:t>
+      </w:r>
+      <w:proofErr w:type="spellEnd"/>
+      <w:r>
+        <w:rPr>
+          <w:rFonts w:ascii="Consolas" w:hAnsi="Consolas" w:cs="Consolas"/>
+          <w:sz w:val="19"/>
+          <w:szCs w:val="19"/>
+        </w:rPr>
+        <w:t>(</w:t>
+      </w:r>
+      <w:proofErr w:type="gramEnd"/>
+      <w:r>
+        <w:rPr>
+          <w:rFonts w:ascii="Consolas" w:hAnsi="Consolas" w:cs="Consolas"/>
+          <w:sz w:val="19"/>
+          <w:szCs w:val="19"/>
+        </w:rPr>
+        <w:t>);</w:t>
+      </w:r>
+    </w:p>
+    <w:p>
+      <w:pPr>
+        <w:autoSpaceDE w:val="0"/>
+        <w:autoSpaceDN w:val="0"/>
+        <w:adjustRightInd w:val="0"/>
+        <w:spacing w:after="0" w:line="240" w:lineRule="auto"/>
+        <w:rPr>
+          <w:rFonts w:ascii="Consolas" w:hAnsi="Consolas" w:cs="Consolas"/>
+          <w:sz w:val="19"/>
+          <w:szCs w:val="19"/>
+        </w:rPr>
+      </w:pPr>
+    </w:p>
+    <w:p>
+      <w:pPr>
+        <w:autoSpaceDE w:val="0"/>
+        <w:autoSpaceDN w:val="0"/>
+        <w:adjustRightInd w:val="0"/>
+        <w:spacing w:after="0" w:line="240" w:lineRule="auto"/>
+        <w:rPr>
+          <w:rFonts w:ascii="Consolas" w:hAnsi="Consolas" w:cs="Consolas"/>
+          <w:sz w:val="19"/>
+          <w:szCs w:val="19"/>
+        </w:rPr>
+      </w:pPr>
+      <w:r>
+        <w:rPr>
+          <w:rFonts w:ascii="Consolas" w:hAnsi="Consolas" w:cs="Consolas"/>
+          <w:sz w:val="19"/>
+          <w:szCs w:val="19"/>
+        </w:rPr>
+        <w:t xml:space="preserve">De esta forma agrega la opción en el combo de &lt;seleccione un </w:t>
+      </w:r>
+      <w:proofErr w:type="spellStart"/>
+      <w:r>
+        <w:rPr>
+          <w:rFonts w:ascii="Consolas" w:hAnsi="Consolas" w:cs="Consolas"/>
+          <w:sz w:val="19"/>
+          <w:szCs w:val="19"/>
+        </w:rPr>
+        <w:t>Item</w:t>
+      </w:r>
+      <w:proofErr w:type="spellEnd"/>
+      <w:r>
+        <w:rPr>
+          <w:rFonts w:ascii="Consolas" w:hAnsi="Consolas" w:cs="Consolas"/>
+          <w:sz w:val="19"/>
+          <w:szCs w:val="19"/>
+        </w:rPr>
+        <w:t xml:space="preserve"> de la Lista&gt; o &lt;Todos los </w:t>
+      </w:r>
+      <w:proofErr w:type="spellStart"/>
+      <w:r>
+        <w:rPr>
+          <w:rFonts w:ascii="Consolas" w:hAnsi="Consolas" w:cs="Consolas"/>
+          <w:sz w:val="19"/>
+          <w:szCs w:val="19"/>
+        </w:rPr>
+        <w:t>Items</w:t>
+      </w:r>
+      <w:proofErr w:type="spellEnd"/>
+      <w:r>
+        <w:rPr>
+          <w:rFonts w:ascii="Consolas" w:hAnsi="Consolas" w:cs="Consolas"/>
+          <w:sz w:val="19"/>
+          <w:szCs w:val="19"/>
+        </w:rPr>
+        <w:t>&gt; cuándo es de filtrado en la lista en la posición cero, sin agregarlo en la base de datos.</w:t>
+      </w:r>
+    </w:p>
+    <w:p>
+      <w:pPr>
+        <w:pStyle w:val="Prrafodelista"/>
+        <w:pBdr>
+          <w:bottom w:val="dotted" w:sz="24" w:space="1" w:color="auto"/>
+        </w:pBdr>
+      </w:pPr>
+    </w:p>
+    <w:p>
+      <w:pPr>
+        <w:pStyle w:val="Prrafodelista"/>
+        <w:pBdr>
+          <w:bottom w:val="dotted" w:sz="24" w:space="1" w:color="auto"/>
+        </w:pBdr>
+      </w:pPr>
+    </w:p>
+    <w:p>
+      <w:pPr>
+        <w:pStyle w:val="Prrafodelista"/>
+      </w:pPr>
+      <w:r>
+        <w:t>Considere Planta baja = piso 0</w:t>
+      </w:r>
+    </w:p>
+    <w:p>
+      <w:pPr>
+        <w:pStyle w:val="Prrafodelista"/>
+      </w:pPr>
+      <w:r>
+        <w:t>Me falta agregar botón eliminar y modificar en consultas</w:t>
+      </w:r>
+    </w:p>
+    <w:p>
+      <w:pPr>
+        <w:autoSpaceDE w:val="0"/>
+        <w:autoSpaceDN w:val="0"/>
+        <w:adjustRightInd w:val="0"/>
+        <w:spacing w:after="0" w:line="240" w:lineRule="auto"/>
+        <w:ind w:firstLine="708"/>
+        <w:rPr>
+          <w:rFonts w:ascii="Consolas" w:hAnsi="Consolas" w:cs="Consolas"/>
+          <w:sz w:val="19"/>
+          <w:szCs w:val="19"/>
+        </w:rPr>
+      </w:pPr>
       <w:bookmarkStart w:id="0" w:name="_GoBack"/>
       <w:bookmarkEnd w:id="0"/>
       <w:r>
-        <w:t xml:space="preserve"> Propiedad hacer:</w:t>
-      </w:r>
-    </w:p>
-    <w:p>
-      <w:pPr>
-        <w:autoSpaceDE w:val="0"/>
-        <w:autoSpaceDN w:val="0"/>
-        <w:adjustRightInd w:val="0"/>
-        <w:spacing w:after="0" w:line="240" w:lineRule="auto"/>
-        <w:rPr>
-          <w:rFonts w:ascii="Consolas" w:hAnsi="Consolas" w:cs="Consolas"/>
-          <w:sz w:val="19"/>
-          <w:szCs w:val="19"/>
-        </w:rPr>
-      </w:pPr>
-      <w:r>
-        <w:rPr>
-          <w:rFonts w:ascii="Consolas" w:hAnsi="Consolas" w:cs="Consolas"/>
-          <w:color w:val="008000"/>
-          <w:sz w:val="19"/>
-          <w:szCs w:val="19"/>
-        </w:rPr>
-        <w:t xml:space="preserve">//Cargar combo </w:t>
-      </w:r>
-      <w:proofErr w:type="spellStart"/>
-      <w:r>
-        <w:rPr>
-          <w:rFonts w:ascii="Consolas" w:hAnsi="Consolas" w:cs="Consolas"/>
-          <w:color w:val="008000"/>
-          <w:sz w:val="19"/>
-          <w:szCs w:val="19"/>
-        </w:rPr>
-        <w:t>TipoPropiedad</w:t>
-      </w:r>
-      <w:proofErr w:type="spellEnd"/>
-    </w:p>
-    <w:p>
-      <w:pPr>
-        <w:autoSpaceDE w:val="0"/>
-        <w:autoSpaceDN w:val="0"/>
-        <w:adjustRightInd w:val="0"/>
-        <w:spacing w:after="0" w:line="240" w:lineRule="auto"/>
-        <w:rPr>
-          <w:rFonts w:ascii="Consolas" w:hAnsi="Consolas" w:cs="Consolas"/>
-          <w:sz w:val="19"/>
-          <w:szCs w:val="19"/>
-        </w:rPr>
-      </w:pPr>
-      <w:r>
-        <w:rPr>
-          <w:rFonts w:ascii="Consolas" w:hAnsi="Consolas" w:cs="Consolas"/>
-          <w:sz w:val="19"/>
-          <w:szCs w:val="19"/>
-        </w:rPr>
-        <w:t xml:space="preserve">            </w:t>
-      </w:r>
-      <w:proofErr w:type="spellStart"/>
-      <w:r>
-        <w:rPr>
-          <w:rFonts w:ascii="Consolas" w:hAnsi="Consolas" w:cs="Consolas"/>
-          <w:sz w:val="19"/>
-          <w:szCs w:val="19"/>
-        </w:rPr>
-        <w:t>cmbTipoPropiedad.DisplayMember</w:t>
-      </w:r>
-      <w:proofErr w:type="spellEnd"/>
-      <w:r>
-        <w:rPr>
-          <w:rFonts w:ascii="Consolas" w:hAnsi="Consolas" w:cs="Consolas"/>
-          <w:sz w:val="19"/>
-          <w:szCs w:val="19"/>
-        </w:rPr>
-        <w:t xml:space="preserve"> = </w:t>
-      </w:r>
-      <w:r>
-        <w:rPr>
-          <w:rFonts w:ascii="Consolas" w:hAnsi="Consolas" w:cs="Consolas"/>
-          <w:color w:val="A31515"/>
-          <w:sz w:val="19"/>
-          <w:szCs w:val="19"/>
-        </w:rPr>
-        <w:t>"Nombre"</w:t>
-      </w:r>
-      <w:r>
-        <w:rPr>
-          <w:rFonts w:ascii="Consolas" w:hAnsi="Consolas" w:cs="Consolas"/>
-          <w:sz w:val="19"/>
-          <w:szCs w:val="19"/>
-        </w:rPr>
-        <w:t>;</w:t>
-      </w:r>
-    </w:p>
-    <w:p>
-      <w:pPr>
-        <w:autoSpaceDE w:val="0"/>
-        <w:autoSpaceDN w:val="0"/>
-        <w:adjustRightInd w:val="0"/>
-        <w:spacing w:after="0" w:line="240" w:lineRule="auto"/>
-        <w:rPr>
-          <w:rFonts w:ascii="Consolas" w:hAnsi="Consolas" w:cs="Consolas"/>
-          <w:sz w:val="19"/>
-          <w:szCs w:val="19"/>
-        </w:rPr>
-      </w:pPr>
-      <w:r>
-        <w:rPr>
-          <w:rFonts w:ascii="Consolas" w:hAnsi="Consolas" w:cs="Consolas"/>
-          <w:sz w:val="19"/>
-          <w:szCs w:val="19"/>
-        </w:rPr>
-        <w:t xml:space="preserve">            </w:t>
-      </w:r>
-      <w:proofErr w:type="spellStart"/>
-      <w:r>
-        <w:rPr>
-          <w:rFonts w:ascii="Consolas" w:hAnsi="Consolas" w:cs="Consolas"/>
-          <w:sz w:val="19"/>
-          <w:szCs w:val="19"/>
-        </w:rPr>
-        <w:t>cmbTipoPropiedad.ValueMember</w:t>
-      </w:r>
-      <w:proofErr w:type="spellEnd"/>
-      <w:r>
-        <w:rPr>
-          <w:rFonts w:ascii="Consolas" w:hAnsi="Consolas" w:cs="Consolas"/>
-          <w:sz w:val="19"/>
-          <w:szCs w:val="19"/>
-        </w:rPr>
-        <w:t xml:space="preserve"> = </w:t>
-      </w:r>
-      <w:r>
-        <w:rPr>
-          <w:rFonts w:ascii="Consolas" w:hAnsi="Consolas" w:cs="Consolas"/>
-          <w:color w:val="A31515"/>
-          <w:sz w:val="19"/>
-          <w:szCs w:val="19"/>
-        </w:rPr>
-        <w:t>"</w:t>
-      </w:r>
-      <w:proofErr w:type="spellStart"/>
-      <w:r>
-        <w:rPr>
-          <w:rFonts w:ascii="Consolas" w:hAnsi="Consolas" w:cs="Consolas"/>
-          <w:color w:val="A31515"/>
-          <w:sz w:val="19"/>
-          <w:szCs w:val="19"/>
-        </w:rPr>
-        <w:t>Id_tipoPropiedad</w:t>
-      </w:r>
-      <w:proofErr w:type="spellEnd"/>
-      <w:r>
-        <w:rPr>
-          <w:rFonts w:ascii="Consolas" w:hAnsi="Consolas" w:cs="Consolas"/>
-          <w:color w:val="A31515"/>
-          <w:sz w:val="19"/>
-          <w:szCs w:val="19"/>
-        </w:rPr>
-        <w:t>"</w:t>
-      </w:r>
-      <w:r>
-        <w:rPr>
-          <w:rFonts w:ascii="Consolas" w:hAnsi="Consolas" w:cs="Consolas"/>
-          <w:sz w:val="19"/>
-          <w:szCs w:val="19"/>
-        </w:rPr>
-        <w:t>;</w:t>
-      </w:r>
-    </w:p>
-    <w:p>
-      <w:pPr>
-        <w:autoSpaceDE w:val="0"/>
-        <w:autoSpaceDN w:val="0"/>
-        <w:adjustRightInd w:val="0"/>
-        <w:spacing w:after="0" w:line="240" w:lineRule="auto"/>
-        <w:rPr>
-          <w:rFonts w:ascii="Consolas" w:hAnsi="Consolas" w:cs="Consolas"/>
-          <w:sz w:val="19"/>
-          <w:szCs w:val="19"/>
-        </w:rPr>
-      </w:pPr>
-      <w:r>
-        <w:rPr>
-          <w:rFonts w:ascii="Consolas" w:hAnsi="Consolas" w:cs="Consolas"/>
-          <w:sz w:val="19"/>
-          <w:szCs w:val="19"/>
-        </w:rPr>
-        <w:t xml:space="preserve">            </w:t>
-      </w:r>
-      <w:proofErr w:type="spellStart"/>
-      <w:r>
-        <w:rPr>
-          <w:rFonts w:ascii="Consolas" w:hAnsi="Consolas" w:cs="Consolas"/>
-          <w:sz w:val="19"/>
-          <w:szCs w:val="19"/>
-        </w:rPr>
-        <w:t>cmbTipoPropiedad.DataSource</w:t>
-      </w:r>
-      <w:proofErr w:type="spellEnd"/>
-      <w:r>
-        <w:rPr>
-          <w:rFonts w:ascii="Consolas" w:hAnsi="Consolas" w:cs="Consolas"/>
-          <w:sz w:val="19"/>
-          <w:szCs w:val="19"/>
-        </w:rPr>
-        <w:t xml:space="preserve"> = </w:t>
-      </w:r>
-      <w:proofErr w:type="spellStart"/>
-      <w:proofErr w:type="gramStart"/>
-      <w:r>
-        <w:rPr>
-          <w:rFonts w:ascii="Consolas" w:hAnsi="Consolas" w:cs="Consolas"/>
-          <w:sz w:val="19"/>
-          <w:szCs w:val="19"/>
-        </w:rPr>
-        <w:t>ObtenerListaItemOpcionalTP</w:t>
-      </w:r>
-      <w:proofErr w:type="spellEnd"/>
-      <w:r>
-        <w:rPr>
-          <w:rFonts w:ascii="Consolas" w:hAnsi="Consolas" w:cs="Consolas"/>
-          <w:sz w:val="19"/>
-          <w:szCs w:val="19"/>
-        </w:rPr>
-        <w:t>(</w:t>
-      </w:r>
-      <w:proofErr w:type="gramEnd"/>
-      <w:r>
-        <w:rPr>
-          <w:rFonts w:ascii="Consolas" w:hAnsi="Consolas" w:cs="Consolas"/>
-          <w:sz w:val="19"/>
-          <w:szCs w:val="19"/>
-        </w:rPr>
-        <w:t>);</w:t>
-      </w:r>
-    </w:p>
-    <w:p>
-      <w:pPr>
-        <w:autoSpaceDE w:val="0"/>
-        <w:autoSpaceDN w:val="0"/>
-        <w:adjustRightInd w:val="0"/>
-        <w:spacing w:after="0" w:line="240" w:lineRule="auto"/>
-        <w:rPr>
-          <w:rFonts w:ascii="Consolas" w:hAnsi="Consolas" w:cs="Consolas"/>
-          <w:sz w:val="19"/>
-          <w:szCs w:val="19"/>
-        </w:rPr>
-      </w:pPr>
-    </w:p>
-    <w:p>
-      <w:pPr>
-        <w:autoSpaceDE w:val="0"/>
-        <w:autoSpaceDN w:val="0"/>
-        <w:adjustRightInd w:val="0"/>
-        <w:spacing w:after="0" w:line="240" w:lineRule="auto"/>
-        <w:rPr>
-          <w:rFonts w:ascii="Consolas" w:hAnsi="Consolas" w:cs="Consolas"/>
-          <w:sz w:val="19"/>
-          <w:szCs w:val="19"/>
-        </w:rPr>
-      </w:pPr>
-      <w:r>
-        <w:rPr>
-          <w:rFonts w:ascii="Consolas" w:hAnsi="Consolas" w:cs="Consolas"/>
-          <w:sz w:val="19"/>
-          <w:szCs w:val="19"/>
-        </w:rPr>
-        <w:t xml:space="preserve">De esta forma agrega la opción en el combo de &lt;seleccione un </w:t>
-      </w:r>
-      <w:proofErr w:type="spellStart"/>
-      <w:r>
-        <w:rPr>
-          <w:rFonts w:ascii="Consolas" w:hAnsi="Consolas" w:cs="Consolas"/>
-          <w:sz w:val="19"/>
-          <w:szCs w:val="19"/>
-        </w:rPr>
-        <w:t>Item</w:t>
-      </w:r>
-      <w:proofErr w:type="spellEnd"/>
-      <w:r>
-        <w:rPr>
-          <w:rFonts w:ascii="Consolas" w:hAnsi="Consolas" w:cs="Consolas"/>
-          <w:sz w:val="19"/>
-          <w:szCs w:val="19"/>
-        </w:rPr>
-        <w:t xml:space="preserve"> de la Lista&gt; o &lt;Todos los </w:t>
-      </w:r>
-      <w:proofErr w:type="spellStart"/>
-      <w:r>
-        <w:rPr>
-          <w:rFonts w:ascii="Consolas" w:hAnsi="Consolas" w:cs="Consolas"/>
-          <w:sz w:val="19"/>
-          <w:szCs w:val="19"/>
-        </w:rPr>
-        <w:t>Items</w:t>
-      </w:r>
-      <w:proofErr w:type="spellEnd"/>
-      <w:r>
-        <w:rPr>
-          <w:rFonts w:ascii="Consolas" w:hAnsi="Consolas" w:cs="Consolas"/>
-          <w:sz w:val="19"/>
-          <w:szCs w:val="19"/>
-        </w:rPr>
-        <w:t>&gt; cuándo es de filtrado en la lista en la posición cero, sin agregarlo en la base de datos.</w:t>
+        <w:t>Falla cuando no encuentra nada…</w:t>
+      </w:r>
+      <w:r>
+        <w:t xml:space="preserve"> </w:t>
+      </w:r>
+      <w:proofErr w:type="spellStart"/>
+      <w:r>
+        <w:rPr>
+          <w:rFonts w:ascii="Consolas" w:hAnsi="Consolas" w:cs="Consolas"/>
+          <w:color w:val="0000FF"/>
+          <w:sz w:val="19"/>
+          <w:szCs w:val="19"/>
+        </w:rPr>
+        <w:t>if</w:t>
+      </w:r>
+      <w:proofErr w:type="spellEnd"/>
+      <w:r>
+        <w:rPr>
+          <w:rFonts w:ascii="Consolas" w:hAnsi="Consolas" w:cs="Consolas"/>
+          <w:sz w:val="19"/>
+          <w:szCs w:val="19"/>
+        </w:rPr>
+        <w:t xml:space="preserve"> (</w:t>
+      </w:r>
+      <w:proofErr w:type="spellStart"/>
+      <w:r>
+        <w:rPr>
+          <w:rFonts w:ascii="Consolas" w:hAnsi="Consolas" w:cs="Consolas"/>
+          <w:sz w:val="19"/>
+          <w:szCs w:val="19"/>
+        </w:rPr>
+        <w:t>dgvPropiedades.RowCount</w:t>
+      </w:r>
+      <w:proofErr w:type="spellEnd"/>
+      <w:r>
+        <w:rPr>
+          <w:rFonts w:ascii="Consolas" w:hAnsi="Consolas" w:cs="Consolas"/>
+          <w:sz w:val="19"/>
+          <w:szCs w:val="19"/>
+        </w:rPr>
+        <w:t xml:space="preserve"> == 0)</w:t>
+      </w:r>
+    </w:p>
+    <w:p>
+      <w:pPr>
+        <w:autoSpaceDE w:val="0"/>
+        <w:autoSpaceDN w:val="0"/>
+        <w:adjustRightInd w:val="0"/>
+        <w:spacing w:after="0" w:line="240" w:lineRule="auto"/>
+        <w:rPr>
+          <w:rFonts w:ascii="Consolas" w:hAnsi="Consolas" w:cs="Consolas"/>
+          <w:sz w:val="19"/>
+          <w:szCs w:val="19"/>
+        </w:rPr>
+      </w:pPr>
+      <w:r>
+        <w:rPr>
+          <w:rFonts w:ascii="Consolas" w:hAnsi="Consolas" w:cs="Consolas"/>
+          <w:sz w:val="19"/>
+          <w:szCs w:val="19"/>
+        </w:rPr>
+        <w:t xml:space="preserve">      </w:t>
       </w:r>
     </w:p>
     <w:p>
       <w:pPr>
         <w:pStyle w:val="Prrafodelista"/>
       </w:pPr>
-    </w:p>
-    <w:p>
-      <w:pPr>
-        <w:pStyle w:val="Prrafodelista"/>
-      </w:pPr>
+      <w:r>
+        <w:t>Ver como se trabaja Antigüedad, tabla o atributo</w:t>
+      </w:r>
     </w:p>
     <w:sectPr>
       <w:pgSz w:w="12240" w:h="15840"/>

</xml_diff>